<commit_message>
Data Visualization workflow set-up
</commit_message>
<xml_diff>
--- a/html/text/Executive_Findings_template.docx
+++ b/html/text/Executive_Findings_template.docx
@@ -4178,206 +4178,56 @@
       <w:r>
         <w:rPr>
           <w:rFonts w:ascii="Lato" w:hAnsi="Lato"/>
-          <w:sz w:val="18"/>
-        </w:rPr>
-        <w:t xml:space="preserve">Lorem ipsum dolor sit </w:t>
-      </w:r>
-      <w:proofErr w:type="spellStart"/>
-      <w:r>
-        <w:rPr>
-          <w:rFonts w:ascii="Lato" w:hAnsi="Lato"/>
-          <w:sz w:val="18"/>
-        </w:rPr>
-        <w:t>amet</w:t>
-      </w:r>
-      <w:proofErr w:type="spellEnd"/>
-      <w:r>
-        <w:rPr>
-          <w:rFonts w:ascii="Lato" w:hAnsi="Lato"/>
-          <w:sz w:val="18"/>
-        </w:rPr>
-        <w:t xml:space="preserve">, </w:t>
-      </w:r>
-      <w:proofErr w:type="spellStart"/>
-      <w:r>
-        <w:rPr>
-          <w:rFonts w:ascii="Lato" w:hAnsi="Lato"/>
-          <w:sz w:val="18"/>
-        </w:rPr>
-        <w:t>consectetur</w:t>
-      </w:r>
-      <w:proofErr w:type="spellEnd"/>
-      <w:r>
-        <w:rPr>
-          <w:rFonts w:ascii="Lato" w:hAnsi="Lato"/>
-          <w:sz w:val="18"/>
-        </w:rPr>
-        <w:t xml:space="preserve"> </w:t>
-      </w:r>
-      <w:proofErr w:type="spellStart"/>
-      <w:r>
-        <w:rPr>
-          <w:rFonts w:ascii="Lato" w:hAnsi="Lato"/>
-          <w:sz w:val="18"/>
-        </w:rPr>
-        <w:t>adipiscing</w:t>
-      </w:r>
-      <w:proofErr w:type="spellEnd"/>
-      <w:r>
-        <w:rPr>
-          <w:rFonts w:ascii="Lato" w:hAnsi="Lato"/>
-          <w:sz w:val="18"/>
-        </w:rPr>
-        <w:t xml:space="preserve"> </w:t>
-      </w:r>
-      <w:proofErr w:type="spellStart"/>
-      <w:r>
-        <w:rPr>
-          <w:rFonts w:ascii="Lato" w:hAnsi="Lato"/>
-          <w:sz w:val="18"/>
-        </w:rPr>
-        <w:t>elit</w:t>
-      </w:r>
-      <w:proofErr w:type="spellEnd"/>
-      <w:r>
-        <w:rPr>
-          <w:rFonts w:ascii="Lato" w:hAnsi="Lato"/>
-          <w:sz w:val="18"/>
-        </w:rPr>
-        <w:t xml:space="preserve">, sed do </w:t>
-      </w:r>
-      <w:proofErr w:type="spellStart"/>
-      <w:r>
-        <w:rPr>
-          <w:rFonts w:ascii="Lato" w:hAnsi="Lato"/>
-          <w:sz w:val="18"/>
-        </w:rPr>
-        <w:t>eiusmod</w:t>
-      </w:r>
-      <w:proofErr w:type="spellEnd"/>
-      <w:r>
-        <w:rPr>
-          <w:rFonts w:ascii="Lato" w:hAnsi="Lato"/>
-          <w:sz w:val="18"/>
-        </w:rPr>
-        <w:t xml:space="preserve"> </w:t>
-      </w:r>
-      <w:proofErr w:type="spellStart"/>
-      <w:r>
-        <w:rPr>
-          <w:rFonts w:ascii="Lato" w:hAnsi="Lato"/>
-          <w:sz w:val="18"/>
-        </w:rPr>
-        <w:t>tempor</w:t>
-      </w:r>
-      <w:proofErr w:type="spellEnd"/>
-      <w:r>
-        <w:rPr>
-          <w:rFonts w:ascii="Lato" w:hAnsi="Lato"/>
-          <w:sz w:val="18"/>
-        </w:rPr>
-        <w:t xml:space="preserve"> </w:t>
-      </w:r>
-      <w:proofErr w:type="spellStart"/>
-      <w:r>
-        <w:rPr>
-          <w:rFonts w:ascii="Lato" w:hAnsi="Lato"/>
-          <w:sz w:val="18"/>
-        </w:rPr>
-        <w:t>incididunt</w:t>
-      </w:r>
-      <w:proofErr w:type="spellEnd"/>
-      <w:r>
-        <w:rPr>
-          <w:rFonts w:ascii="Lato" w:hAnsi="Lato"/>
-          <w:sz w:val="18"/>
-        </w:rPr>
-        <w:t xml:space="preserve"> </w:t>
-      </w:r>
-      <w:proofErr w:type="spellStart"/>
-      <w:r>
-        <w:rPr>
-          <w:rFonts w:ascii="Lato" w:hAnsi="Lato"/>
-          <w:sz w:val="18"/>
-        </w:rPr>
-        <w:t>ut</w:t>
-      </w:r>
-      <w:proofErr w:type="spellEnd"/>
-      <w:r>
-        <w:rPr>
-          <w:rFonts w:ascii="Lato" w:hAnsi="Lato"/>
-          <w:sz w:val="18"/>
-        </w:rPr>
-        <w:t xml:space="preserve"> labore et dolore magna </w:t>
-      </w:r>
-      <w:proofErr w:type="spellStart"/>
-      <w:r>
-        <w:rPr>
-          <w:rFonts w:ascii="Lato" w:hAnsi="Lato"/>
-          <w:sz w:val="18"/>
-        </w:rPr>
-        <w:t>aliqua</w:t>
-      </w:r>
-      <w:proofErr w:type="spellEnd"/>
-      <w:r>
-        <w:rPr>
-          <w:rFonts w:ascii="Lato" w:hAnsi="Lato"/>
-          <w:sz w:val="18"/>
-        </w:rPr>
-        <w:t xml:space="preserve">. </w:t>
-      </w:r>
-      <w:proofErr w:type="spellStart"/>
-      <w:r>
-        <w:rPr>
-          <w:rFonts w:ascii="Lato" w:hAnsi="Lato"/>
+          <w:b/>
+          <w:bCs/>
           <w:i/>
           <w:iCs/>
           <w:sz w:val="18"/>
         </w:rPr>
-        <w:t>Faucibus</w:t>
-      </w:r>
-      <w:proofErr w:type="spellEnd"/>
-      <w:r>
-        <w:rPr>
-          <w:rFonts w:ascii="Lato" w:hAnsi="Lato"/>
-          <w:sz w:val="18"/>
-        </w:rPr>
-        <w:t xml:space="preserve"> </w:t>
-      </w:r>
-      <w:proofErr w:type="spellStart"/>
-      <w:r>
-        <w:rPr>
-          <w:rFonts w:ascii="Lato" w:hAnsi="Lato"/>
+        <w:t xml:space="preserve">Lorem ipsum dolor sit </w:t>
+      </w:r>
+      <w:proofErr w:type="spellStart"/>
+      <w:r>
+        <w:rPr>
+          <w:rFonts w:ascii="Lato" w:hAnsi="Lato"/>
+          <w:b/>
+          <w:bCs/>
           <w:i/>
           <w:iCs/>
           <w:sz w:val="18"/>
         </w:rPr>
-        <w:t>scelerisque</w:t>
-      </w:r>
-      <w:proofErr w:type="spellEnd"/>
-      <w:r>
-        <w:rPr>
-          <w:rFonts w:ascii="Lato" w:hAnsi="Lato"/>
+        <w:t>amet</w:t>
+      </w:r>
+      <w:proofErr w:type="spellEnd"/>
+      <w:r>
+        <w:rPr>
+          <w:rFonts w:ascii="Lato" w:hAnsi="Lato"/>
+          <w:b/>
+          <w:bCs/>
           <w:i/>
           <w:iCs/>
           <w:sz w:val="18"/>
         </w:rPr>
-        <w:t xml:space="preserve"> </w:t>
-      </w:r>
-      <w:proofErr w:type="spellStart"/>
-      <w:r>
-        <w:rPr>
-          <w:rFonts w:ascii="Lato" w:hAnsi="Lato"/>
+        <w:t xml:space="preserve">, </w:t>
+      </w:r>
+      <w:proofErr w:type="spellStart"/>
+      <w:r>
+        <w:rPr>
+          <w:rFonts w:ascii="Lato" w:hAnsi="Lato"/>
+          <w:b/>
+          <w:bCs/>
           <w:i/>
           <w:iCs/>
           <w:sz w:val="18"/>
         </w:rPr>
-        <w:t>eleifend</w:t>
-      </w:r>
-      <w:proofErr w:type="spellEnd"/>
-      <w:r>
-        <w:rPr>
-          <w:rFonts w:ascii="Lato" w:hAnsi="Lato"/>
+        <w:t>consectetur</w:t>
+      </w:r>
+      <w:proofErr w:type="spellEnd"/>
+      <w:r>
+        <w:rPr>
+          <w:rFonts w:ascii="Lato" w:hAnsi="Lato"/>
+          <w:b/>
+          <w:bCs/>
           <w:i/>
           <w:iCs/>
           <w:sz w:val="18"/>
@@ -4388,16 +4238,20 @@
       <w:r>
         <w:rPr>
           <w:rFonts w:ascii="Lato" w:hAnsi="Lato"/>
+          <w:b/>
+          <w:bCs/>
           <w:i/>
           <w:iCs/>
           <w:sz w:val="18"/>
         </w:rPr>
-        <w:t>donec</w:t>
-      </w:r>
-      <w:proofErr w:type="spellEnd"/>
-      <w:r>
-        <w:rPr>
-          <w:rFonts w:ascii="Lato" w:hAnsi="Lato"/>
+        <w:t>adipiscing</w:t>
+      </w:r>
+      <w:proofErr w:type="spellEnd"/>
+      <w:r>
+        <w:rPr>
+          <w:rFonts w:ascii="Lato" w:hAnsi="Lato"/>
+          <w:b/>
+          <w:bCs/>
           <w:i/>
           <w:iCs/>
           <w:sz w:val="18"/>
@@ -4408,20 +4262,264 @@
       <w:r>
         <w:rPr>
           <w:rFonts w:ascii="Lato" w:hAnsi="Lato"/>
+          <w:b/>
+          <w:bCs/>
           <w:i/>
           <w:iCs/>
           <w:sz w:val="18"/>
         </w:rPr>
-        <w:t>pretium</w:t>
-      </w:r>
-      <w:proofErr w:type="spellEnd"/>
-      <w:r>
-        <w:rPr>
-          <w:rFonts w:ascii="Lato" w:hAnsi="Lato"/>
+        <w:t>elit</w:t>
+      </w:r>
+      <w:proofErr w:type="spellEnd"/>
+      <w:r>
+        <w:rPr>
+          <w:rFonts w:ascii="Lato" w:hAnsi="Lato"/>
+          <w:b/>
+          <w:bCs/>
           <w:i/>
           <w:iCs/>
           <w:sz w:val="18"/>
         </w:rPr>
+        <w:t xml:space="preserve">, sed do </w:t>
+      </w:r>
+      <w:proofErr w:type="spellStart"/>
+      <w:r>
+        <w:rPr>
+          <w:rFonts w:ascii="Lato" w:hAnsi="Lato"/>
+          <w:b/>
+          <w:bCs/>
+          <w:i/>
+          <w:iCs/>
+          <w:sz w:val="18"/>
+        </w:rPr>
+        <w:t>eiusmod</w:t>
+      </w:r>
+      <w:proofErr w:type="spellEnd"/>
+      <w:r>
+        <w:rPr>
+          <w:rFonts w:ascii="Lato" w:hAnsi="Lato"/>
+          <w:b/>
+          <w:bCs/>
+          <w:i/>
+          <w:iCs/>
+          <w:sz w:val="18"/>
+        </w:rPr>
+        <w:t xml:space="preserve"> </w:t>
+      </w:r>
+      <w:proofErr w:type="spellStart"/>
+      <w:r>
+        <w:rPr>
+          <w:rFonts w:ascii="Lato" w:hAnsi="Lato"/>
+          <w:b/>
+          <w:bCs/>
+          <w:i/>
+          <w:iCs/>
+          <w:sz w:val="18"/>
+        </w:rPr>
+        <w:t>tempor</w:t>
+      </w:r>
+      <w:proofErr w:type="spellEnd"/>
+      <w:r>
+        <w:rPr>
+          <w:rFonts w:ascii="Lato" w:hAnsi="Lato"/>
+          <w:b/>
+          <w:bCs/>
+          <w:i/>
+          <w:iCs/>
+          <w:sz w:val="18"/>
+        </w:rPr>
+        <w:t xml:space="preserve"> </w:t>
+      </w:r>
+      <w:proofErr w:type="spellStart"/>
+      <w:r>
+        <w:rPr>
+          <w:rFonts w:ascii="Lato" w:hAnsi="Lato"/>
+          <w:b/>
+          <w:bCs/>
+          <w:i/>
+          <w:iCs/>
+          <w:sz w:val="18"/>
+        </w:rPr>
+        <w:t>incididunt</w:t>
+      </w:r>
+      <w:proofErr w:type="spellEnd"/>
+      <w:r>
+        <w:rPr>
+          <w:rFonts w:ascii="Lato" w:hAnsi="Lato"/>
+          <w:b/>
+          <w:bCs/>
+          <w:i/>
+          <w:iCs/>
+          <w:sz w:val="18"/>
+        </w:rPr>
+        <w:t xml:space="preserve"> </w:t>
+      </w:r>
+      <w:proofErr w:type="spellStart"/>
+      <w:r>
+        <w:rPr>
+          <w:rFonts w:ascii="Lato" w:hAnsi="Lato"/>
+          <w:b/>
+          <w:bCs/>
+          <w:i/>
+          <w:iCs/>
+          <w:sz w:val="18"/>
+        </w:rPr>
+        <w:t>ut</w:t>
+      </w:r>
+      <w:proofErr w:type="spellEnd"/>
+      <w:r>
+        <w:rPr>
+          <w:rFonts w:ascii="Lato" w:hAnsi="Lato"/>
+          <w:b/>
+          <w:bCs/>
+          <w:i/>
+          <w:iCs/>
+          <w:sz w:val="18"/>
+        </w:rPr>
+        <w:t xml:space="preserve"> labore et dolore magna </w:t>
+      </w:r>
+      <w:proofErr w:type="spellStart"/>
+      <w:r>
+        <w:rPr>
+          <w:rFonts w:ascii="Lato" w:hAnsi="Lato"/>
+          <w:b/>
+          <w:bCs/>
+          <w:i/>
+          <w:iCs/>
+          <w:sz w:val="18"/>
+        </w:rPr>
+        <w:t>aliqua</w:t>
+      </w:r>
+      <w:proofErr w:type="spellEnd"/>
+      <w:r>
+        <w:rPr>
+          <w:rFonts w:ascii="Lato" w:hAnsi="Lato"/>
+          <w:b/>
+          <w:bCs/>
+          <w:i/>
+          <w:iCs/>
+          <w:sz w:val="18"/>
+        </w:rPr>
+        <w:t xml:space="preserve">. </w:t>
+      </w:r>
+      <w:proofErr w:type="spellStart"/>
+      <w:r>
+        <w:rPr>
+          <w:rFonts w:ascii="Lato" w:hAnsi="Lato"/>
+          <w:b/>
+          <w:bCs/>
+          <w:i/>
+          <w:iCs/>
+          <w:sz w:val="18"/>
+        </w:rPr>
+        <w:t>Faucibus</w:t>
+      </w:r>
+      <w:proofErr w:type="spellEnd"/>
+      <w:r>
+        <w:rPr>
+          <w:rFonts w:ascii="Lato" w:hAnsi="Lato"/>
+          <w:b/>
+          <w:bCs/>
+          <w:i/>
+          <w:iCs/>
+          <w:sz w:val="18"/>
+        </w:rPr>
+        <w:t xml:space="preserve"> </w:t>
+      </w:r>
+      <w:proofErr w:type="spellStart"/>
+      <w:r>
+        <w:rPr>
+          <w:rFonts w:ascii="Lato" w:hAnsi="Lato"/>
+          <w:b/>
+          <w:bCs/>
+          <w:i/>
+          <w:iCs/>
+          <w:sz w:val="18"/>
+        </w:rPr>
+        <w:t>scelerisque</w:t>
+      </w:r>
+      <w:proofErr w:type="spellEnd"/>
+      <w:r>
+        <w:rPr>
+          <w:rFonts w:ascii="Lato" w:hAnsi="Lato"/>
+          <w:b/>
+          <w:bCs/>
+          <w:i/>
+          <w:iCs/>
+          <w:sz w:val="18"/>
+        </w:rPr>
+        <w:t xml:space="preserve"> </w:t>
+      </w:r>
+      <w:proofErr w:type="spellStart"/>
+      <w:r>
+        <w:rPr>
+          <w:rFonts w:ascii="Lato" w:hAnsi="Lato"/>
+          <w:b/>
+          <w:bCs/>
+          <w:i/>
+          <w:iCs/>
+          <w:sz w:val="18"/>
+        </w:rPr>
+        <w:t>eleifend</w:t>
+      </w:r>
+      <w:proofErr w:type="spellEnd"/>
+      <w:r>
+        <w:rPr>
+          <w:rFonts w:ascii="Lato" w:hAnsi="Lato"/>
+          <w:b/>
+          <w:bCs/>
+          <w:i/>
+          <w:iCs/>
+          <w:sz w:val="18"/>
+        </w:rPr>
+        <w:t xml:space="preserve"> </w:t>
+      </w:r>
+      <w:proofErr w:type="spellStart"/>
+      <w:r>
+        <w:rPr>
+          <w:rFonts w:ascii="Lato" w:hAnsi="Lato"/>
+          <w:b/>
+          <w:bCs/>
+          <w:i/>
+          <w:iCs/>
+          <w:sz w:val="18"/>
+        </w:rPr>
+        <w:t>donec</w:t>
+      </w:r>
+      <w:proofErr w:type="spellEnd"/>
+      <w:r>
+        <w:rPr>
+          <w:rFonts w:ascii="Lato" w:hAnsi="Lato"/>
+          <w:b/>
+          <w:bCs/>
+          <w:i/>
+          <w:iCs/>
+          <w:sz w:val="18"/>
+        </w:rPr>
+        <w:t xml:space="preserve"> </w:t>
+      </w:r>
+      <w:proofErr w:type="spellStart"/>
+      <w:r>
+        <w:rPr>
+          <w:rFonts w:ascii="Lato" w:hAnsi="Lato"/>
+          <w:b/>
+          <w:bCs/>
+          <w:i/>
+          <w:iCs/>
+          <w:sz w:val="18"/>
+        </w:rPr>
+        <w:t>pretium</w:t>
+      </w:r>
+      <w:proofErr w:type="spellEnd"/>
+      <w:r>
+        <w:rPr>
+          <w:rFonts w:ascii="Lato" w:hAnsi="Lato"/>
+          <w:b/>
+          <w:bCs/>
+          <w:i/>
+          <w:iCs/>
+          <w:sz w:val="18"/>
+        </w:rPr>
         <w:t>.</w:t>
       </w:r>
       <w:r>
@@ -4509,70 +4607,6 @@
           <w:rFonts w:ascii="Lato" w:hAnsi="Lato"/>
           <w:sz w:val="18"/>
         </w:rPr>
-        <w:t xml:space="preserve">. Quis vel eros </w:t>
-      </w:r>
-      <w:proofErr w:type="spellStart"/>
-      <w:r>
-        <w:rPr>
-          <w:rFonts w:ascii="Lato" w:hAnsi="Lato"/>
-          <w:sz w:val="18"/>
-        </w:rPr>
-        <w:t>donec</w:t>
-      </w:r>
-      <w:proofErr w:type="spellEnd"/>
-      <w:r>
-        <w:rPr>
-          <w:rFonts w:ascii="Lato" w:hAnsi="Lato"/>
-          <w:sz w:val="18"/>
-        </w:rPr>
-        <w:t xml:space="preserve"> ac </w:t>
-      </w:r>
-      <w:proofErr w:type="spellStart"/>
-      <w:r>
-        <w:rPr>
-          <w:rFonts w:ascii="Lato" w:hAnsi="Lato"/>
-          <w:sz w:val="18"/>
-        </w:rPr>
-        <w:t>odio</w:t>
-      </w:r>
-      <w:proofErr w:type="spellEnd"/>
-      <w:r>
-        <w:rPr>
-          <w:rFonts w:ascii="Lato" w:hAnsi="Lato"/>
-          <w:sz w:val="18"/>
-        </w:rPr>
-        <w:t xml:space="preserve"> </w:t>
-      </w:r>
-      <w:proofErr w:type="spellStart"/>
-      <w:r>
-        <w:rPr>
-          <w:rFonts w:ascii="Lato" w:hAnsi="Lato"/>
-          <w:sz w:val="18"/>
-        </w:rPr>
-        <w:t>tempor</w:t>
-      </w:r>
-      <w:proofErr w:type="spellEnd"/>
-      <w:r>
-        <w:rPr>
-          <w:rFonts w:ascii="Lato" w:hAnsi="Lato"/>
-          <w:sz w:val="18"/>
-        </w:rPr>
-        <w:t xml:space="preserve"> </w:t>
-      </w:r>
-      <w:proofErr w:type="spellStart"/>
-      <w:r>
-        <w:rPr>
-          <w:rFonts w:ascii="Lato" w:hAnsi="Lato"/>
-          <w:sz w:val="18"/>
-        </w:rPr>
-        <w:t>orci</w:t>
-      </w:r>
-      <w:proofErr w:type="spellEnd"/>
-      <w:r>
-        <w:rPr>
-          <w:rFonts w:ascii="Lato" w:hAnsi="Lato"/>
-          <w:sz w:val="18"/>
-        </w:rPr>
         <w:t xml:space="preserve">. </w:t>
       </w:r>
       <w:proofErr w:type="spellStart"/>
@@ -4581,102 +4615,6 @@
           <w:rFonts w:ascii="Lato" w:hAnsi="Lato"/>
           <w:sz w:val="18"/>
         </w:rPr>
-        <w:t>Nullam</w:t>
-      </w:r>
-      <w:proofErr w:type="spellEnd"/>
-      <w:r>
-        <w:rPr>
-          <w:rFonts w:ascii="Lato" w:hAnsi="Lato"/>
-          <w:sz w:val="18"/>
-        </w:rPr>
-        <w:t xml:space="preserve"> ac </w:t>
-      </w:r>
-      <w:proofErr w:type="spellStart"/>
-      <w:r>
-        <w:rPr>
-          <w:rFonts w:ascii="Lato" w:hAnsi="Lato"/>
-          <w:sz w:val="18"/>
-        </w:rPr>
-        <w:t>tortor</w:t>
-      </w:r>
-      <w:proofErr w:type="spellEnd"/>
-      <w:r>
-        <w:rPr>
-          <w:rFonts w:ascii="Lato" w:hAnsi="Lato"/>
-          <w:sz w:val="18"/>
-        </w:rPr>
-        <w:t xml:space="preserve"> vitae </w:t>
-      </w:r>
-      <w:proofErr w:type="spellStart"/>
-      <w:r>
-        <w:rPr>
-          <w:rFonts w:ascii="Lato" w:hAnsi="Lato"/>
-          <w:sz w:val="18"/>
-        </w:rPr>
-        <w:t>purus</w:t>
-      </w:r>
-      <w:proofErr w:type="spellEnd"/>
-      <w:r>
-        <w:rPr>
-          <w:rFonts w:ascii="Lato" w:hAnsi="Lato"/>
-          <w:sz w:val="18"/>
-        </w:rPr>
-        <w:t xml:space="preserve"> </w:t>
-      </w:r>
-      <w:proofErr w:type="spellStart"/>
-      <w:r>
-        <w:rPr>
-          <w:rFonts w:ascii="Lato" w:hAnsi="Lato"/>
-          <w:sz w:val="18"/>
-        </w:rPr>
-        <w:t>faucibus</w:t>
-      </w:r>
-      <w:proofErr w:type="spellEnd"/>
-      <w:r>
-        <w:rPr>
-          <w:rFonts w:ascii="Lato" w:hAnsi="Lato"/>
-          <w:sz w:val="18"/>
-        </w:rPr>
-        <w:t xml:space="preserve"> </w:t>
-      </w:r>
-      <w:proofErr w:type="spellStart"/>
-      <w:r>
-        <w:rPr>
-          <w:rFonts w:ascii="Lato" w:hAnsi="Lato"/>
-          <w:sz w:val="18"/>
-        </w:rPr>
-        <w:t>ornare</w:t>
-      </w:r>
-      <w:proofErr w:type="spellEnd"/>
-      <w:r>
-        <w:rPr>
-          <w:rFonts w:ascii="Lato" w:hAnsi="Lato"/>
-          <w:sz w:val="18"/>
-        </w:rPr>
-        <w:t xml:space="preserve"> </w:t>
-      </w:r>
-      <w:proofErr w:type="spellStart"/>
-      <w:r>
-        <w:rPr>
-          <w:rFonts w:ascii="Lato" w:hAnsi="Lato"/>
-          <w:sz w:val="18"/>
-        </w:rPr>
-        <w:t>suspendisse</w:t>
-      </w:r>
-      <w:proofErr w:type="spellEnd"/>
-      <w:r>
-        <w:rPr>
-          <w:rFonts w:ascii="Lato" w:hAnsi="Lato"/>
-          <w:sz w:val="18"/>
-        </w:rPr>
-        <w:t xml:space="preserve"> sed. </w:t>
-      </w:r>
-      <w:proofErr w:type="spellStart"/>
-      <w:r>
-        <w:rPr>
-          <w:rFonts w:ascii="Lato" w:hAnsi="Lato"/>
-          <w:sz w:val="18"/>
-        </w:rPr>
         <w:t>Viverra</w:t>
       </w:r>
       <w:proofErr w:type="spellEnd"/>
@@ -4765,7 +4703,14 @@
           <w:rFonts w:ascii="Lato" w:hAnsi="Lato"/>
           <w:sz w:val="18"/>
         </w:rPr>
-        <w:t xml:space="preserve"> vitae. </w:t>
+        <w:t xml:space="preserve"> vitae</w:t>
+      </w:r>
+      <w:r>
+        <w:rPr>
+          <w:rFonts w:ascii="Lato" w:hAnsi="Lato"/>
+          <w:sz w:val="18"/>
+        </w:rPr>
+        <w:t xml:space="preserve">. </w:t>
       </w:r>
       <w:proofErr w:type="spellStart"/>
       <w:r>
@@ -5934,6 +5879,22 @@
         </w:rPr>
         <w:t>&gt;</w:t>
       </w:r>
+    </w:p>
+    <w:p>
+      <w:pPr>
+        <w:spacing w:before="87" w:after="280" w:line="276" w:lineRule="auto"/>
+        <w:ind w:left="317" w:right="259"/>
+        <w:rPr>
+          <w:rFonts w:ascii="Lato" w:hAnsi="Lato"/>
+          <w:b/>
+          <w:bCs/>
+          <w:color w:val="482D8A"/>
+          <w:spacing w:val="-2"/>
+          <w:w w:val="130"/>
+          <w:sz w:val="16"/>
+          <w:szCs w:val="16"/>
+        </w:rPr>
+      </w:pPr>
     </w:p>
     <w:p>
       <w:pPr>

</xml_diff>